<commit_message>
Corn Beta is out! GG
</commit_message>
<xml_diff>
--- a/Corn Folder After Installation/Corn/Documentation of Corn.docx
+++ b/Corn Folder After Installation/Corn/Documentation of Corn.docx
@@ -366,8 +366,6 @@
           <w:lang w:val="en-US"/>
         </w:rPr>
       </w:pPr>
-      <w:bookmarkStart w:id="0" w:name="_GoBack"/>
-      <w:bookmarkEnd w:id="0"/>
     </w:p>
     <w:p>
       <w:pPr>
@@ -578,6 +576,14 @@
           <w:lang w:val="en-US"/>
         </w:rPr>
         <w:tab/>
+      </w:r>
+      <w:r>
+        <w:rPr>
+          <w:rFonts w:hint="default" w:hAnsi="Kalinga" w:cs="Kalinga" w:asciiTheme="minorAscii"/>
+          <w:sz w:val="24"/>
+          <w:szCs w:val="24"/>
+          <w:lang w:val="en-US"/>
+        </w:rPr>
         <w:t>corn main.corn Exe</w:t>
       </w:r>
     </w:p>
@@ -598,7 +604,7 @@
           <w:szCs w:val="24"/>
           <w:lang w:val="en-US"/>
         </w:rPr>
-        <w:t>corn main.corn Exe // this will not compiler</w:t>
+        <w:t>corn main.corn Exe // this will not compile</w:t>
       </w:r>
     </w:p>
     <w:p>
@@ -1933,7 +1939,7 @@
           <w:szCs w:val="24"/>
           <w:lang w:val="en-US"/>
         </w:rPr>
-        <w:t xml:space="preserve"> “99”</w:t>
+        <w:t xml:space="preserve"> “1337”</w:t>
       </w:r>
     </w:p>
     <w:p>
@@ -2001,7 +2007,7 @@
           <w:szCs w:val="24"/>
           <w:lang w:val="en-US"/>
         </w:rPr>
-        <w:t>// a is 99</w:t>
+        <w:t>// a is 1337</w:t>
       </w:r>
     </w:p>
     <w:p>
@@ -2067,7 +2073,7 @@
       <w:pPr>
         <w:ind w:firstLine="420" w:firstLineChars="0"/>
         <w:rPr>
-          <w:rFonts w:hint="default" w:hAnsi="Kalinga" w:cs="Kalinga" w:asciiTheme="minorAscii"/>
+          <w:rFonts w:hint="default" w:ascii="Consolas" w:hAnsi="Consolas" w:cs="Consolas"/>
           <w:sz w:val="24"/>
           <w:szCs w:val="24"/>
           <w:lang w:val="en-US"/>
@@ -2101,7 +2107,7 @@
           <w:szCs w:val="24"/>
           <w:lang w:val="en-US"/>
         </w:rPr>
-        <w:t xml:space="preserve"> toInt(true)</w:t>
+        <w:t xml:space="preserve"> toInt(‘c’)</w:t>
       </w:r>
       <w:r>
         <w:rPr>
@@ -2128,8 +2134,49 @@
           <w:szCs w:val="24"/>
           <w:lang w:val="en-US"/>
         </w:rPr>
-        <w:t>// c is 1</w:t>
-      </w:r>
+        <w:t>// c is 99</w:t>
+      </w:r>
+      <w:r>
+        <w:rPr>
+          <w:rFonts w:hint="default" w:ascii="Consolas" w:hAnsi="Consolas" w:cs="Consolas"/>
+          <w:sz w:val="24"/>
+          <w:szCs w:val="24"/>
+          <w:lang w:val="en-US"/>
+        </w:rPr>
+        <w:tab/>
+        <w:t>// or use charCode(char)</w:t>
+      </w:r>
+    </w:p>
+    <w:p>
+      <w:pPr>
+        <w:rPr>
+          <w:rFonts w:hint="default" w:hAnsi="Kalinga" w:cs="Kalinga" w:asciiTheme="minorAscii"/>
+          <w:sz w:val="24"/>
+          <w:szCs w:val="24"/>
+          <w:lang w:val="en-US"/>
+        </w:rPr>
+      </w:pPr>
+    </w:p>
+    <w:p>
+      <w:pPr>
+        <w:rPr>
+          <w:rFonts w:hint="default" w:hAnsi="Kalinga" w:cs="Kalinga" w:asciiTheme="minorAscii"/>
+          <w:sz w:val="24"/>
+          <w:szCs w:val="24"/>
+          <w:lang w:val="en-US"/>
+        </w:rPr>
+      </w:pPr>
+      <w:r>
+        <w:rPr>
+          <w:rFonts w:hint="default" w:hAnsi="Kalinga" w:cs="Kalinga" w:asciiTheme="minorAscii"/>
+          <w:sz w:val="24"/>
+          <w:szCs w:val="24"/>
+          <w:lang w:val="en-US"/>
+        </w:rPr>
+        <w:t>Bug: to convert from bool to int use boolToInt(bool) instead</w:t>
+      </w:r>
+      <w:bookmarkStart w:id="0" w:name="_GoBack"/>
+      <w:bookmarkEnd w:id="0"/>
     </w:p>
     <w:p>
       <w:pPr>
@@ -3104,82 +3151,14 @@
         <w:ind w:firstLine="420" w:firstLineChars="0"/>
         <w:rPr>
           <w:rFonts w:hint="default" w:ascii="Consolas" w:hAnsi="Consolas" w:cs="Consolas"/>
-          <w:sz w:val="24"/>
-          <w:szCs w:val="24"/>
-          <w:lang w:val="en-US"/>
-        </w:rPr>
-      </w:pPr>
-      <w:r>
-        <w:rPr>
-          <w:rFonts w:hint="default" w:ascii="Consolas" w:hAnsi="Consolas" w:cs="Consolas"/>
           <w:b/>
           <w:bCs/>
           <w:sz w:val="24"/>
           <w:szCs w:val="24"/>
           <w:lang w:val="en-US"/>
         </w:rPr>
-        <w:t>bool contains(string bigString, char or string)</w:t>
-      </w:r>
-      <w:r>
-        <w:rPr>
-          <w:rFonts w:hint="default" w:ascii="Consolas" w:hAnsi="Consolas" w:cs="Consolas"/>
-          <w:sz w:val="24"/>
-          <w:szCs w:val="24"/>
-          <w:lang w:val="en-US"/>
-        </w:rPr>
-        <w:tab/>
-      </w:r>
-      <w:r>
-        <w:rPr>
-          <w:rFonts w:hint="default" w:ascii="Consolas" w:hAnsi="Consolas" w:cs="Consolas"/>
-          <w:sz w:val="24"/>
-          <w:szCs w:val="24"/>
-          <w:lang w:val="en-US"/>
-        </w:rPr>
-        <w:t>//returns true if bigString contains the second argument</w:t>
-      </w:r>
-    </w:p>
-    <w:p>
-      <w:pPr>
-        <w:ind w:left="420" w:leftChars="0" w:firstLine="420" w:firstLineChars="0"/>
-        <w:rPr>
-          <w:rFonts w:hint="default" w:ascii="Consolas" w:hAnsi="Consolas" w:cs="Consolas"/>
-          <w:sz w:val="24"/>
-          <w:szCs w:val="24"/>
-          <w:lang w:val="en-US"/>
-        </w:rPr>
-      </w:pPr>
-      <w:r>
-        <w:rPr>
-          <w:rFonts w:hint="default" w:ascii="Consolas" w:hAnsi="Consolas" w:cs="Consolas"/>
-          <w:sz w:val="24"/>
-          <w:szCs w:val="24"/>
-          <w:lang w:val="en-US"/>
-        </w:rPr>
-        <w:t xml:space="preserve">contains(“hello world”, “wor”) </w:t>
-      </w:r>
-      <w:r>
-        <w:rPr>
-          <w:rFonts w:hint="default" w:ascii="Consolas" w:hAnsi="Consolas" w:cs="Consolas"/>
-          <w:sz w:val="24"/>
-          <w:szCs w:val="24"/>
-          <w:lang w:val="en-US"/>
-        </w:rPr>
-        <w:tab/>
-      </w:r>
-      <w:r>
-        <w:rPr>
-          <w:rFonts w:hint="default" w:ascii="Consolas" w:hAnsi="Consolas" w:cs="Consolas"/>
-          <w:sz w:val="24"/>
-          <w:szCs w:val="24"/>
-          <w:lang w:val="en-US"/>
-        </w:rPr>
-        <w:t>// this will return true</w:t>
-      </w:r>
-    </w:p>
-    <w:p>
-      <w:pPr>
-        <w:ind w:firstLine="420" w:firstLineChars="0"/>
+      </w:pPr>
+      <w:r>
         <w:rPr>
           <w:rFonts w:hint="default" w:ascii="Consolas" w:hAnsi="Consolas" w:cs="Consolas"/>
           <w:b/>
@@ -3188,19 +3167,70 @@
           <w:szCs w:val="24"/>
           <w:lang w:val="en-US"/>
         </w:rPr>
-      </w:pPr>
-    </w:p>
-    <w:p>
-      <w:pPr>
-        <w:ind w:firstLine="420" w:firstLineChars="0"/>
-        <w:rPr>
-          <w:rFonts w:hint="default" w:ascii="Consolas" w:hAnsi="Consolas" w:cs="Consolas"/>
-          <w:sz w:val="24"/>
-          <w:szCs w:val="24"/>
-          <w:lang w:val="en-US"/>
-        </w:rPr>
-      </w:pPr>
-      <w:r>
+        <w:t>bool contains(string bigString, char or string)</w:t>
+      </w:r>
+    </w:p>
+    <w:p>
+      <w:pPr>
+        <w:ind w:left="420" w:leftChars="0" w:firstLine="420" w:firstLineChars="0"/>
+        <w:rPr>
+          <w:rFonts w:hint="default" w:ascii="Consolas" w:hAnsi="Consolas" w:cs="Consolas"/>
+          <w:sz w:val="24"/>
+          <w:szCs w:val="24"/>
+          <w:lang w:val="en-US"/>
+        </w:rPr>
+      </w:pPr>
+      <w:r>
+        <w:rPr>
+          <w:rFonts w:hint="default" w:ascii="Consolas" w:hAnsi="Consolas" w:cs="Consolas"/>
+          <w:sz w:val="24"/>
+          <w:szCs w:val="24"/>
+          <w:lang w:val="en-US"/>
+        </w:rPr>
+        <w:t>//returns true if bigString contains the second argument</w:t>
+      </w:r>
+    </w:p>
+    <w:p>
+      <w:pPr>
+        <w:ind w:left="420" w:leftChars="0" w:firstLine="420" w:firstLineChars="0"/>
+        <w:rPr>
+          <w:rFonts w:hint="default" w:ascii="Consolas" w:hAnsi="Consolas" w:cs="Consolas"/>
+          <w:sz w:val="24"/>
+          <w:szCs w:val="24"/>
+          <w:lang w:val="en-US"/>
+        </w:rPr>
+      </w:pPr>
+      <w:r>
+        <w:rPr>
+          <w:rFonts w:hint="default" w:ascii="Consolas" w:hAnsi="Consolas" w:cs="Consolas"/>
+          <w:sz w:val="24"/>
+          <w:szCs w:val="24"/>
+          <w:lang w:val="en-US"/>
+        </w:rPr>
+        <w:t xml:space="preserve">contains(“hello world”, “wor”) </w:t>
+      </w:r>
+      <w:r>
+        <w:rPr>
+          <w:rFonts w:hint="default" w:ascii="Consolas" w:hAnsi="Consolas" w:cs="Consolas"/>
+          <w:sz w:val="24"/>
+          <w:szCs w:val="24"/>
+          <w:lang w:val="en-US"/>
+        </w:rPr>
+        <w:tab/>
+      </w:r>
+      <w:r>
+        <w:rPr>
+          <w:rFonts w:hint="default" w:ascii="Consolas" w:hAnsi="Consolas" w:cs="Consolas"/>
+          <w:sz w:val="24"/>
+          <w:szCs w:val="24"/>
+          <w:lang w:val="en-US"/>
+        </w:rPr>
+        <w:t>// this will return true</w:t>
+      </w:r>
+    </w:p>
+    <w:p>
+      <w:pPr>
+        <w:ind w:firstLine="420" w:firstLineChars="0"/>
         <w:rPr>
           <w:rFonts w:hint="default" w:ascii="Consolas" w:hAnsi="Consolas" w:cs="Consolas"/>
           <w:b/>
@@ -3209,89 +3239,11 @@
           <w:szCs w:val="24"/>
           <w:lang w:val="en-US"/>
         </w:rPr>
-        <w:t>int positionOf(string bigString, char or string)</w:t>
-      </w:r>
-      <w:r>
-        <w:rPr>
-          <w:rFonts w:hint="default" w:ascii="Consolas" w:hAnsi="Consolas" w:cs="Consolas"/>
-          <w:sz w:val="24"/>
-          <w:szCs w:val="24"/>
-          <w:lang w:val="en-US"/>
-        </w:rPr>
-        <w:tab/>
-      </w:r>
-      <w:r>
-        <w:rPr>
-          <w:rFonts w:hint="default" w:ascii="Consolas" w:hAnsi="Consolas" w:cs="Consolas"/>
-          <w:sz w:val="24"/>
-          <w:szCs w:val="24"/>
-          <w:lang w:val="en-US"/>
-        </w:rPr>
-        <w:t>//returns the position index of the second argument</w:t>
-      </w:r>
-    </w:p>
-    <w:p>
-      <w:pPr>
-        <w:ind w:left="420" w:leftChars="0" w:firstLine="420" w:firstLineChars="0"/>
-        <w:rPr>
-          <w:rFonts w:hint="default" w:ascii="Consolas" w:hAnsi="Consolas" w:cs="Consolas"/>
-          <w:sz w:val="24"/>
-          <w:szCs w:val="24"/>
-          <w:lang w:val="en-US"/>
-        </w:rPr>
-      </w:pPr>
-      <w:r>
-        <w:rPr>
-          <w:rFonts w:hint="default" w:ascii="Consolas" w:hAnsi="Consolas" w:cs="Consolas"/>
-          <w:sz w:val="24"/>
-          <w:szCs w:val="24"/>
-          <w:lang w:val="en-US"/>
-        </w:rPr>
-        <w:t>positionOf(“hello”, “llo”) // this will return 3</w:t>
-      </w:r>
-    </w:p>
-    <w:p>
-      <w:pPr>
-        <w:ind w:left="420" w:leftChars="0" w:firstLine="420" w:firstLineChars="0"/>
-        <w:rPr>
-          <w:rFonts w:hint="default" w:ascii="Consolas" w:hAnsi="Consolas" w:cs="Consolas"/>
-          <w:sz w:val="24"/>
-          <w:szCs w:val="24"/>
-          <w:lang w:val="en-US"/>
-        </w:rPr>
-      </w:pPr>
-      <w:r>
-        <w:rPr>
-          <w:rFonts w:hint="default" w:ascii="Consolas" w:hAnsi="Consolas" w:cs="Consolas"/>
-          <w:sz w:val="24"/>
-          <w:szCs w:val="24"/>
-          <w:lang w:val="en-US"/>
-        </w:rPr>
-        <w:t>positionOf(“hello”, “arrr”) // this will return 0 (false)</w:t>
-      </w:r>
-    </w:p>
-    <w:p>
-      <w:pPr>
-        <w:ind w:firstLine="420" w:firstLineChars="0"/>
-        <w:rPr>
-          <w:rFonts w:hint="default" w:ascii="Consolas" w:hAnsi="Consolas" w:cs="Consolas"/>
-          <w:sz w:val="24"/>
-          <w:szCs w:val="24"/>
-          <w:lang w:val="en-US"/>
-        </w:rPr>
-      </w:pPr>
-    </w:p>
-    <w:p>
-      <w:pPr>
-        <w:ind w:firstLine="420" w:firstLineChars="0"/>
-        <w:rPr>
-          <w:rFonts w:hint="default" w:ascii="Consolas" w:hAnsi="Consolas" w:cs="Consolas"/>
-          <w:sz w:val="24"/>
-          <w:szCs w:val="24"/>
-          <w:lang w:val="en-US"/>
-        </w:rPr>
-      </w:pPr>
-      <w:r>
+      </w:pPr>
+    </w:p>
+    <w:p>
+      <w:pPr>
+        <w:ind w:firstLine="420" w:firstLineChars="0"/>
         <w:rPr>
           <w:rFonts w:hint="default" w:ascii="Consolas" w:hAnsi="Consolas" w:cs="Consolas"/>
           <w:b/>
@@ -3300,16 +3252,152 @@
           <w:szCs w:val="24"/>
           <w:lang w:val="en-US"/>
         </w:rPr>
+      </w:pPr>
+      <w:r>
+        <w:rPr>
+          <w:rFonts w:hint="default" w:ascii="Consolas" w:hAnsi="Consolas" w:cs="Consolas"/>
+          <w:b/>
+          <w:bCs/>
+          <w:sz w:val="24"/>
+          <w:szCs w:val="24"/>
+          <w:lang w:val="en-US"/>
+        </w:rPr>
+        <w:t>int positionOf(string bigString, char or string)</w:t>
+      </w:r>
+    </w:p>
+    <w:p>
+      <w:pPr>
+        <w:ind w:left="420" w:leftChars="0" w:firstLine="420" w:firstLineChars="0"/>
+        <w:rPr>
+          <w:rFonts w:hint="default" w:ascii="Consolas" w:hAnsi="Consolas" w:cs="Consolas"/>
+          <w:sz w:val="24"/>
+          <w:szCs w:val="24"/>
+          <w:lang w:val="en-US"/>
+        </w:rPr>
+      </w:pPr>
+      <w:r>
+        <w:rPr>
+          <w:rFonts w:hint="default" w:ascii="Consolas" w:hAnsi="Consolas" w:cs="Consolas"/>
+          <w:sz w:val="24"/>
+          <w:szCs w:val="24"/>
+          <w:lang w:val="en-US"/>
+        </w:rPr>
+        <w:t>//returns the position index of the second argument</w:t>
+      </w:r>
+    </w:p>
+    <w:p>
+      <w:pPr>
+        <w:ind w:left="420" w:leftChars="0" w:firstLine="420" w:firstLineChars="0"/>
+        <w:rPr>
+          <w:rFonts w:hint="default" w:ascii="Consolas" w:hAnsi="Consolas" w:cs="Consolas"/>
+          <w:sz w:val="24"/>
+          <w:szCs w:val="24"/>
+          <w:lang w:val="en-US"/>
+        </w:rPr>
+      </w:pPr>
+      <w:r>
+        <w:rPr>
+          <w:rFonts w:hint="default" w:ascii="Consolas" w:hAnsi="Consolas" w:cs="Consolas"/>
+          <w:sz w:val="24"/>
+          <w:szCs w:val="24"/>
+          <w:lang w:val="en-US"/>
+        </w:rPr>
+        <w:t>positionOf(“hello”, “llo”) // this will return 3</w:t>
+      </w:r>
+    </w:p>
+    <w:p>
+      <w:pPr>
+        <w:ind w:left="420" w:leftChars="0" w:firstLine="420" w:firstLineChars="0"/>
+        <w:rPr>
+          <w:rFonts w:hint="default" w:ascii="Consolas" w:hAnsi="Consolas" w:cs="Consolas"/>
+          <w:sz w:val="24"/>
+          <w:szCs w:val="24"/>
+          <w:lang w:val="en-US"/>
+        </w:rPr>
+      </w:pPr>
+      <w:r>
+        <w:rPr>
+          <w:rFonts w:hint="default" w:ascii="Consolas" w:hAnsi="Consolas" w:cs="Consolas"/>
+          <w:sz w:val="24"/>
+          <w:szCs w:val="24"/>
+          <w:lang w:val="en-US"/>
+        </w:rPr>
+        <w:t>positionOf(“hello”, “arrr”) // this will return 0 (false)</w:t>
+      </w:r>
+    </w:p>
+    <w:p>
+      <w:pPr>
+        <w:ind w:firstLine="420" w:firstLineChars="0"/>
+        <w:rPr>
+          <w:rFonts w:hint="default" w:ascii="Consolas" w:hAnsi="Consolas" w:cs="Consolas"/>
+          <w:sz w:val="24"/>
+          <w:szCs w:val="24"/>
+          <w:lang w:val="en-US"/>
+        </w:rPr>
+      </w:pPr>
+    </w:p>
+    <w:p>
+      <w:pPr>
+        <w:ind w:firstLine="420" w:firstLineChars="0"/>
+        <w:rPr>
+          <w:rFonts w:hint="default" w:ascii="Consolas" w:hAnsi="Consolas" w:cs="Consolas"/>
+          <w:b/>
+          <w:bCs/>
+          <w:sz w:val="24"/>
+          <w:szCs w:val="24"/>
+          <w:lang w:val="en-US"/>
+        </w:rPr>
+      </w:pPr>
+      <w:r>
+        <w:rPr>
+          <w:rFonts w:hint="default" w:ascii="Consolas" w:hAnsi="Consolas" w:cs="Consolas"/>
+          <w:b/>
+          <w:bCs/>
+          <w:sz w:val="24"/>
+          <w:szCs w:val="24"/>
+          <w:lang w:val="en-US"/>
+        </w:rPr>
         <w:t>Array of &lt;string&gt; split(string, string delimiters)</w:t>
       </w:r>
-      <w:r>
-        <w:rPr>
-          <w:rFonts w:hint="default" w:ascii="Consolas" w:hAnsi="Consolas" w:cs="Consolas"/>
-          <w:sz w:val="24"/>
-          <w:szCs w:val="24"/>
-          <w:lang w:val="en-US"/>
-        </w:rPr>
-        <w:t xml:space="preserve"> // splits the string into an Array of strings separated by any character given as the second argument</w:t>
+    </w:p>
+    <w:p>
+      <w:pPr>
+        <w:ind w:left="420" w:leftChars="0" w:firstLine="420" w:firstLineChars="0"/>
+        <w:rPr>
+          <w:rFonts w:hint="default" w:ascii="Consolas" w:hAnsi="Consolas" w:cs="Consolas"/>
+          <w:sz w:val="24"/>
+          <w:szCs w:val="24"/>
+          <w:lang w:val="en-US"/>
+        </w:rPr>
+      </w:pPr>
+      <w:r>
+        <w:rPr>
+          <w:rFonts w:hint="default" w:ascii="Consolas" w:hAnsi="Consolas" w:cs="Consolas"/>
+          <w:sz w:val="24"/>
+          <w:szCs w:val="24"/>
+          <w:lang w:val="en-US"/>
+        </w:rPr>
+        <w:t>// splits the string into an Array of strings separated</w:t>
+      </w:r>
+    </w:p>
+    <w:p>
+      <w:pPr>
+        <w:ind w:left="420" w:leftChars="0" w:firstLine="420" w:firstLineChars="0"/>
+        <w:rPr>
+          <w:rFonts w:hint="default" w:ascii="Consolas" w:hAnsi="Consolas" w:cs="Consolas"/>
+          <w:sz w:val="24"/>
+          <w:szCs w:val="24"/>
+          <w:lang w:val="en-US"/>
+        </w:rPr>
+      </w:pPr>
+      <w:r>
+        <w:rPr>
+          <w:rFonts w:hint="default" w:ascii="Consolas" w:hAnsi="Consolas" w:cs="Consolas"/>
+          <w:sz w:val="24"/>
+          <w:szCs w:val="24"/>
+          <w:lang w:val="en-US"/>
+        </w:rPr>
+        <w:t>// by any character given as the second argument</w:t>
       </w:r>
     </w:p>
     <w:p>
@@ -5127,6 +5215,14 @@
           <w:lang w:val="en-US"/>
         </w:rPr>
         <w:tab/>
+      </w:r>
+      <w:r>
+        <w:rPr>
+          <w:rFonts w:hint="default" w:hAnsi="Kalinga" w:cs="Kalinga" w:asciiTheme="minorAscii"/>
+          <w:sz w:val="24"/>
+          <w:szCs w:val="24"/>
+          <w:lang w:val="en-US"/>
+        </w:rPr>
         <w:t>//prints “MyClass”</w:t>
       </w:r>
     </w:p>
@@ -5528,6 +5624,14 @@
           <w:lang w:val="en-US"/>
         </w:rPr>
         <w:tab/>
+      </w:r>
+      <w:r>
+        <w:rPr>
+          <w:rFonts w:hint="default" w:ascii="Consolas" w:hAnsi="Consolas" w:cs="Consolas"/>
+          <w:sz w:val="24"/>
+          <w:szCs w:val="24"/>
+          <w:lang w:val="en-US"/>
+        </w:rPr>
         <w:t xml:space="preserve"> print s[3]</w:t>
       </w:r>
       <w:r>
@@ -5538,7 +5642,6 @@
           <w:lang w:val="en-US"/>
         </w:rPr>
         <w:tab/>
-        <w:t/>
       </w:r>
       <w:r>
         <w:rPr>
@@ -5548,6 +5651,14 @@
           <w:lang w:val="en-US"/>
         </w:rPr>
         <w:tab/>
+      </w:r>
+      <w:r>
+        <w:rPr>
+          <w:rFonts w:hint="default" w:ascii="Consolas" w:hAnsi="Consolas" w:cs="Consolas"/>
+          <w:sz w:val="24"/>
+          <w:szCs w:val="24"/>
+          <w:lang w:val="en-US"/>
+        </w:rPr>
         <w:t>// ‘3’</w:t>
       </w:r>
     </w:p>
@@ -6133,7 +6244,6 @@
           <w:lang w:val="en-US"/>
         </w:rPr>
         <w:tab/>
-        <w:t/>
       </w:r>
       <w:r>
         <w:rPr>
@@ -6143,6 +6253,14 @@
           <w:lang w:val="en-US"/>
         </w:rPr>
         <w:tab/>
+      </w:r>
+      <w:r>
+        <w:rPr>
+          <w:rFonts w:hint="default" w:ascii="Consolas" w:hAnsi="Consolas" w:cs="Consolas"/>
+          <w:sz w:val="24"/>
+          <w:szCs w:val="24"/>
+          <w:lang w:val="en-US"/>
+        </w:rPr>
         <w:t>// if it’s in the same folder as main.corn</w:t>
       </w:r>
     </w:p>
@@ -6478,7 +6596,7 @@
           <w:szCs w:val="24"/>
           <w:lang w:val="en-US"/>
         </w:rPr>
-        <w:t>prin a[10]</w:t>
+        <w:t>print a[10]</w:t>
       </w:r>
     </w:p>
     <w:p>
@@ -6508,6 +6626,14 @@
           <w:lang w:val="en-US"/>
         </w:rPr>
         <w:tab/>
+      </w:r>
+      <w:r>
+        <w:rPr>
+          <w:rFonts w:hint="default" w:ascii="Consolas" w:hAnsi="Consolas" w:cs="Consolas"/>
+          <w:sz w:val="24"/>
+          <w:szCs w:val="24"/>
+          <w:lang w:val="en-US"/>
+        </w:rPr>
         <w:t>// print a.asString()</w:t>
       </w:r>
     </w:p>
@@ -6748,7 +6874,6 @@
           <w:lang w:val="en-US"/>
         </w:rPr>
         <w:tab/>
-        <w:t/>
       </w:r>
       <w:r>
         <w:rPr>
@@ -6758,6 +6883,14 @@
           <w:lang w:val="en-US"/>
         </w:rPr>
         <w:tab/>
+      </w:r>
+      <w:r>
+        <w:rPr>
+          <w:rFonts w:hint="default" w:ascii="Consolas" w:hAnsi="Consolas" w:cs="Consolas"/>
+          <w:sz w:val="24"/>
+          <w:szCs w:val="24"/>
+          <w:lang w:val="en-US"/>
+        </w:rPr>
         <w:t>// print m[5].asString()</w:t>
       </w:r>
     </w:p>
@@ -6788,6 +6921,14 @@
           <w:lang w:val="en-US"/>
         </w:rPr>
         <w:tab/>
+      </w:r>
+      <w:r>
+        <w:rPr>
+          <w:rFonts w:hint="default" w:ascii="Consolas" w:hAnsi="Consolas" w:cs="Consolas"/>
+          <w:sz w:val="24"/>
+          <w:szCs w:val="24"/>
+          <w:lang w:val="en-US"/>
+        </w:rPr>
         <w:t>// A Matrix is actually a fancier Array&lt;Array&lt;T&gt;&gt;!</w:t>
       </w:r>
     </w:p>
@@ -6997,6 +7138,14 @@
           <w:lang w:val="en-US"/>
         </w:rPr>
         <w:tab/>
+      </w:r>
+      <w:r>
+        <w:rPr>
+          <w:rFonts w:hint="default" w:ascii="Consolas" w:hAnsi="Consolas" w:cs="Consolas"/>
+          <w:sz w:val="24"/>
+          <w:szCs w:val="24"/>
+          <w:lang w:val="en-US"/>
+        </w:rPr>
         <w:t>// from the console</w:t>
       </w:r>
     </w:p>

</xml_diff>